<commit_message>
Promena SSU fajla posle FR
</commit_message>
<xml_diff>
--- a/2.SSU/Odabir grupnih treninga.docx
+++ b/2.SSU/Odabir grupnih treninga.docx
@@ -1104,7 +1104,20 @@
               <w:right w:w="80" w:type="dxa"/>
             </w:tcMar>
           </w:tcPr>
-          <w:p/>
+          <w:p>
+            <w:pPr>
+              <w:jc w:val="center"/>
+              <w:rPr>
+                <w:rFonts w:asciiTheme="majorHAnsi" w:hAnsiTheme="majorHAnsi"/>
+              </w:rPr>
+            </w:pPr>
+            <w:r>
+              <w:rPr>
+                <w:rFonts w:asciiTheme="majorHAnsi" w:hAnsiTheme="majorHAnsi"/>
+              </w:rPr>
+              <w:t>31.03.2020.</w:t>
+            </w:r>
+          </w:p>
         </w:tc>
         <w:tc>
           <w:tcPr>
@@ -1123,7 +1136,20 @@
               <w:right w:w="80" w:type="dxa"/>
             </w:tcMar>
           </w:tcPr>
-          <w:p/>
+          <w:p>
+            <w:pPr>
+              <w:jc w:val="center"/>
+              <w:rPr>
+                <w:rFonts w:asciiTheme="majorHAnsi" w:hAnsiTheme="majorHAnsi"/>
+              </w:rPr>
+            </w:pPr>
+            <w:r>
+              <w:rPr>
+                <w:rFonts w:asciiTheme="majorHAnsi" w:hAnsiTheme="majorHAnsi"/>
+              </w:rPr>
+              <w:t>1.1</w:t>
+            </w:r>
+          </w:p>
         </w:tc>
         <w:tc>
           <w:tcPr>
@@ -1142,7 +1168,50 @@
               <w:right w:w="80" w:type="dxa"/>
             </w:tcMar>
           </w:tcPr>
-          <w:p/>
+          <w:p>
+            <w:pPr>
+              <w:jc w:val="center"/>
+              <w:rPr>
+                <w:rFonts w:asciiTheme="majorHAnsi" w:hAnsiTheme="majorHAnsi"/>
+              </w:rPr>
+            </w:pPr>
+            <w:proofErr w:type="spellStart"/>
+            <w:r>
+              <w:rPr>
+                <w:rFonts w:asciiTheme="majorHAnsi" w:hAnsiTheme="majorHAnsi"/>
+              </w:rPr>
+              <w:t>Promena</w:t>
+            </w:r>
+            <w:proofErr w:type="spellEnd"/>
+            <w:r>
+              <w:rPr>
+                <w:rFonts w:asciiTheme="majorHAnsi" w:hAnsiTheme="majorHAnsi"/>
+              </w:rPr>
+              <w:t xml:space="preserve"> u </w:t>
+            </w:r>
+            <w:proofErr w:type="spellStart"/>
+            <w:r>
+              <w:rPr>
+                <w:rFonts w:asciiTheme="majorHAnsi" w:hAnsiTheme="majorHAnsi"/>
+              </w:rPr>
+              <w:t>stavci</w:t>
+            </w:r>
+            <w:proofErr w:type="spellEnd"/>
+            <w:r>
+              <w:rPr>
+                <w:rFonts w:asciiTheme="majorHAnsi" w:hAnsiTheme="majorHAnsi"/>
+              </w:rPr>
+              <w:t xml:space="preserve"> 2.2 Tok </w:t>
+            </w:r>
+            <w:proofErr w:type="spellStart"/>
+            <w:r>
+              <w:rPr>
+                <w:rFonts w:asciiTheme="majorHAnsi" w:hAnsiTheme="majorHAnsi"/>
+              </w:rPr>
+              <w:t>dogadjaja</w:t>
+            </w:r>
+            <w:proofErr w:type="spellEnd"/>
+          </w:p>
         </w:tc>
         <w:tc>
           <w:tcPr>
@@ -1161,7 +1230,28 @@
               <w:right w:w="80" w:type="dxa"/>
             </w:tcMar>
           </w:tcPr>
-          <w:p/>
+          <w:p>
+            <w:pPr>
+              <w:jc w:val="center"/>
+              <w:rPr>
+                <w:rFonts w:asciiTheme="majorHAnsi" w:hAnsiTheme="majorHAnsi"/>
+              </w:rPr>
+            </w:pPr>
+            <w:r>
+              <w:rPr>
+                <w:rFonts w:asciiTheme="majorHAnsi" w:hAnsiTheme="majorHAnsi"/>
+              </w:rPr>
+              <w:t xml:space="preserve">Aleksandra </w:t>
+            </w:r>
+            <w:proofErr w:type="spellStart"/>
+            <w:r>
+              <w:rPr>
+                <w:rFonts w:asciiTheme="majorHAnsi" w:hAnsiTheme="majorHAnsi"/>
+              </w:rPr>
+              <w:t>Stokic</w:t>
+            </w:r>
+            <w:proofErr w:type="spellEnd"/>
+          </w:p>
         </w:tc>
       </w:tr>
       <w:tr>
@@ -5535,21 +5625,7 @@
         <w:rPr>
           <w:rFonts w:asciiTheme="majorHAnsi" w:hAnsiTheme="majorHAnsi"/>
         </w:rPr>
-        <w:t xml:space="preserve"> </w:t>
-      </w:r>
-      <w:proofErr w:type="gramStart"/>
-      <w:r>
-        <w:rPr>
-          <w:rFonts w:asciiTheme="majorHAnsi" w:hAnsiTheme="majorHAnsi"/>
-        </w:rPr>
-        <w:t>a</w:t>
-      </w:r>
-      <w:proofErr w:type="gramEnd"/>
-      <w:r>
-        <w:rPr>
-          <w:rFonts w:asciiTheme="majorHAnsi" w:hAnsiTheme="majorHAnsi"/>
-        </w:rPr>
-        <w:t xml:space="preserve"> </w:t>
+        <w:t xml:space="preserve"> a </w:t>
       </w:r>
       <w:proofErr w:type="spellStart"/>
       <w:r>
@@ -7321,7 +7397,83 @@
         <w:rPr>
           <w:rFonts w:asciiTheme="majorHAnsi" w:hAnsiTheme="majorHAnsi"/>
         </w:rPr>
-        <w:t xml:space="preserve">, </w:t>
+        <w:t>,</w:t>
+      </w:r>
+      <w:r>
+        <w:rPr>
+          <w:rFonts w:asciiTheme="majorHAnsi" w:hAnsiTheme="majorHAnsi"/>
+        </w:rPr>
+        <w:t xml:space="preserve"> </w:t>
+      </w:r>
+      <w:bookmarkStart w:id="4" w:name="_GoBack"/>
+      <w:bookmarkEnd w:id="4"/>
+      <w:r>
+        <w:rPr>
+          <w:rFonts w:asciiTheme="majorHAnsi" w:hAnsiTheme="majorHAnsi"/>
+        </w:rPr>
+        <w:t xml:space="preserve">a </w:t>
+      </w:r>
+      <w:proofErr w:type="spellStart"/>
+      <w:r>
+        <w:rPr>
+          <w:rFonts w:asciiTheme="majorHAnsi" w:hAnsiTheme="majorHAnsi"/>
+        </w:rPr>
+        <w:t>ostalo</w:t>
+      </w:r>
+      <w:proofErr w:type="spellEnd"/>
+      <w:r>
+        <w:rPr>
+          <w:rFonts w:asciiTheme="majorHAnsi" w:hAnsiTheme="majorHAnsi"/>
+        </w:rPr>
+        <w:t xml:space="preserve"> je </w:t>
+      </w:r>
+      <w:proofErr w:type="spellStart"/>
+      <w:r>
+        <w:rPr>
+          <w:rFonts w:asciiTheme="majorHAnsi" w:hAnsiTheme="majorHAnsi"/>
+        </w:rPr>
+        <w:t>samo</w:t>
+      </w:r>
+      <w:proofErr w:type="spellEnd"/>
+      <w:r>
+        <w:rPr>
+          <w:rFonts w:asciiTheme="majorHAnsi" w:hAnsiTheme="majorHAnsi"/>
+        </w:rPr>
+        <w:t xml:space="preserve"> </w:t>
+      </w:r>
+      <w:proofErr w:type="spellStart"/>
+      <w:r>
+        <w:rPr>
+          <w:rFonts w:asciiTheme="majorHAnsi" w:hAnsiTheme="majorHAnsi"/>
+        </w:rPr>
+        <w:t>jedno</w:t>
+      </w:r>
+      <w:proofErr w:type="spellEnd"/>
+      <w:r>
+        <w:rPr>
+          <w:rFonts w:asciiTheme="majorHAnsi" w:hAnsiTheme="majorHAnsi"/>
+        </w:rPr>
+        <w:t xml:space="preserve"> </w:t>
+      </w:r>
+      <w:proofErr w:type="spellStart"/>
+      <w:r>
+        <w:rPr>
+          <w:rFonts w:asciiTheme="majorHAnsi" w:hAnsiTheme="majorHAnsi"/>
+        </w:rPr>
+        <w:t>slobodno</w:t>
+      </w:r>
+      <w:proofErr w:type="spellEnd"/>
+      <w:r>
+        <w:rPr>
+          <w:rFonts w:asciiTheme="majorHAnsi" w:hAnsiTheme="majorHAnsi"/>
+        </w:rPr>
+        <w:t xml:space="preserve"> mesto,</w:t>
+      </w:r>
+      <w:r>
+        <w:rPr>
+          <w:rFonts w:asciiTheme="majorHAnsi" w:hAnsiTheme="majorHAnsi"/>
+        </w:rPr>
+        <w:t xml:space="preserve"> </w:t>
       </w:r>
       <w:proofErr w:type="spellStart"/>
       <w:r>
@@ -8939,8 +9091,6 @@
           <w:rFonts w:asciiTheme="majorHAnsi" w:hAnsiTheme="majorHAnsi"/>
         </w:rPr>
       </w:pPr>
-      <w:bookmarkStart w:id="4" w:name="_GoBack"/>
-      <w:bookmarkEnd w:id="4"/>
     </w:p>
     <w:p>
       <w:pPr>
@@ -9396,14 +9546,27 @@
     <w:r>
       <w:t xml:space="preserve"> od </w:t>
     </w:r>
-    <w:fldSimple w:instr=" NUMPAGES ">
-      <w:r>
-        <w:rPr>
-          <w:noProof/>
-        </w:rPr>
-        <w:t>1</w:t>
-      </w:r>
-    </w:fldSimple>
+    <w:r>
+      <w:fldChar w:fldCharType="begin"/>
+    </w:r>
+    <w:r>
+      <w:instrText xml:space="preserve"> NUMPAGES </w:instrText>
+    </w:r>
+    <w:r>
+      <w:fldChar w:fldCharType="separate"/>
+    </w:r>
+    <w:r>
+      <w:rPr>
+        <w:noProof/>
+      </w:rPr>
+      <w:t>1</w:t>
+    </w:r>
+    <w:r>
+      <w:rPr>
+        <w:noProof/>
+      </w:rPr>
+      <w:fldChar w:fldCharType="end"/>
+    </w:r>
     <w:r>
       <w:tab/>
       <w:t xml:space="preserve">  </w:t>
@@ -11537,7 +11700,7 @@
 </file>
 
 <file path=customXml/itemProps1.xml><?xml version="1.0" encoding="utf-8"?>
-<ds:datastoreItem xmlns:ds="http://schemas.openxmlformats.org/officeDocument/2006/customXml" ds:itemID="{15446769-5130-45DA-8C31-3DB8B065D9BB}">
+<ds:datastoreItem xmlns:ds="http://schemas.openxmlformats.org/officeDocument/2006/customXml" ds:itemID="{59D4F938-598C-4214-B07C-AF0ADB25988D}">
   <ds:schemaRefs>
     <ds:schemaRef ds:uri="http://schemas.openxmlformats.org/officeDocument/2006/bibliography"/>
   </ds:schemaRefs>

</xml_diff>